<commit_message>
Added navbar with authorization/registration + db
</commit_message>
<xml_diff>
--- a/Техническое задание.docx
+++ b/Техническое задание.docx
@@ -72,7 +72,17 @@
           <w:szCs w:val="38"/>
           <w:lang w:val="en-US"/>
         </w:rPr>
-        <w:t>PetNet</w:t>
+        <w:t>Pet</w:t>
+      </w:r>
+      <w:r>
+        <w:rPr>
+          <w:rFonts w:eastAsia="Times New Roman" w:cs="Times New Roman" w:ascii="Times New Roman" w:hAnsi="Times New Roman"/>
+          <w:b/>
+          <w:sz w:val="38"/>
+          <w:szCs w:val="38"/>
+          <w:lang w:val="en-US"/>
+        </w:rPr>
+        <w:t>Chat"</w:t>
       </w:r>
     </w:p>
     <w:p>
@@ -87,13 +97,17 @@
         </w:rPr>
       </w:pPr>
       <w:r>
-        <w:rPr/>
-      </w:r>
-    </w:p>
-    <w:p>
-      <w:pPr>
-        <w:pStyle w:val="Style10"/>
-        <w:pBdr/>
+        <w:rPr>
+          <w:rFonts w:eastAsia="Times New Roman" w:cs="Times New Roman" w:ascii="Times New Roman" w:hAnsi="Times New Roman"/>
+          <w:b/>
+          <w:sz w:val="44"/>
+          <w:szCs w:val="44"/>
+        </w:rPr>
+      </w:r>
+    </w:p>
+    <w:p>
+      <w:pPr>
+        <w:pStyle w:val="Style10"/>
         <w:rPr>
           <w:rFonts w:ascii="Times New Roman" w:hAnsi="Times New Roman"/>
           <w:b/>
@@ -110,9 +124,172 @@
           <w:sz w:val="28"/>
           <w:szCs w:val="28"/>
         </w:rPr>
-        <w:t xml:space="preserve">Основные </w:t>
-      </w:r>
-      <w:r>
+        <w:t>Основные требования:</w:t>
+      </w:r>
+    </w:p>
+    <w:p>
+      <w:pPr>
+        <w:pStyle w:val="Style10"/>
+        <w:rPr>
+          <w:rFonts w:ascii="Times New Roman" w:hAnsi="Times New Roman"/>
+          <w:sz w:val="28"/>
+          <w:szCs w:val="28"/>
+        </w:rPr>
+      </w:pPr>
+      <w:r>
+        <w:rPr>
+          <w:rFonts w:ascii="Times New Roman" w:hAnsi="Times New Roman"/>
+          <w:sz w:val="28"/>
+          <w:szCs w:val="28"/>
+        </w:rPr>
+        <w:t>1. Разработать аутентификацию и авторизацию пользователей для безопасного доступа к личным данным.</w:t>
+      </w:r>
+    </w:p>
+    <w:p>
+      <w:pPr>
+        <w:pStyle w:val="Style10"/>
+        <w:rPr>
+          <w:rFonts w:ascii="Times New Roman" w:hAnsi="Times New Roman"/>
+          <w:sz w:val="28"/>
+          <w:szCs w:val="28"/>
+        </w:rPr>
+      </w:pPr>
+      <w:r>
+        <w:rPr>
+          <w:rFonts w:ascii="Times New Roman" w:hAnsi="Times New Roman"/>
+          <w:sz w:val="28"/>
+          <w:szCs w:val="28"/>
+        </w:rPr>
+        <w:t>2. Создать модели данных для хранения информации о пользователях (имя, фамилия, электронная почта, пароль), профилях пользователей (дата рождения, местоположение, интересы), друзьях, публикациях (текст, изображения, видео), комментариях к публикациям и лайках.</w:t>
+      </w:r>
+    </w:p>
+    <w:p>
+      <w:pPr>
+        <w:pStyle w:val="Style10"/>
+        <w:rPr>
+          <w:rFonts w:ascii="Times New Roman" w:hAnsi="Times New Roman"/>
+          <w:sz w:val="28"/>
+          <w:szCs w:val="28"/>
+        </w:rPr>
+      </w:pPr>
+      <w:r>
+        <w:rPr>
+          <w:rFonts w:ascii="Times New Roman" w:hAnsi="Times New Roman"/>
+          <w:sz w:val="28"/>
+          <w:szCs w:val="28"/>
+        </w:rPr>
+        <w:t>3. Использовать ORM для работы с базой данных SQLAlchemy, для удобного доступа к данным и проведения различных запросов.</w:t>
+      </w:r>
+    </w:p>
+    <w:p>
+      <w:pPr>
+        <w:pStyle w:val="Style10"/>
+        <w:rPr>
+          <w:rFonts w:ascii="Times New Roman" w:hAnsi="Times New Roman"/>
+          <w:sz w:val="28"/>
+          <w:szCs w:val="28"/>
+        </w:rPr>
+      </w:pPr>
+      <w:r>
+        <w:rPr>
+          <w:rFonts w:ascii="Times New Roman" w:hAnsi="Times New Roman"/>
+          <w:sz w:val="28"/>
+          <w:szCs w:val="28"/>
+        </w:rPr>
+        <w:t>4.</w:t>
+      </w:r>
+      <w:r>
+        <w:rPr>
+          <w:rFonts w:ascii="Times New Roman" w:hAnsi="Times New Roman"/>
+          <w:sz w:val="28"/>
+          <w:szCs w:val="28"/>
+          <w:lang w:val="ru-RU"/>
+        </w:rPr>
+        <w:t xml:space="preserve"> </w:t>
+      </w:r>
+      <w:r>
+        <w:rPr>
+          <w:rFonts w:ascii="Times New Roman" w:hAnsi="Times New Roman"/>
+          <w:sz w:val="28"/>
+          <w:szCs w:val="28"/>
+          <w:lang w:val="en-US"/>
+        </w:rPr>
+        <w:t>Р</w:t>
+      </w:r>
+      <w:r>
+        <w:rPr>
+          <w:rFonts w:ascii="Times New Roman" w:hAnsi="Times New Roman"/>
+          <w:sz w:val="28"/>
+          <w:szCs w:val="28"/>
+          <w:lang w:val="ru-RU"/>
+        </w:rPr>
+        <w:t xml:space="preserve">еализовать </w:t>
+      </w:r>
+      <w:r>
+        <w:rPr>
+          <w:rFonts w:ascii="Times New Roman" w:hAnsi="Times New Roman"/>
+          <w:sz w:val="28"/>
+          <w:szCs w:val="28"/>
+        </w:rPr>
+        <w:t>основных функций социальной сети, таких как регистрация пользователей, вход в систему, создание и редактирование профилей, добавление публикаций, лайки и комментарии, поиск друзей, управление списком друзей.</w:t>
+      </w:r>
+    </w:p>
+    <w:p>
+      <w:pPr>
+        <w:pStyle w:val="Style10"/>
+        <w:rPr>
+          <w:rFonts w:ascii="Times New Roman" w:hAnsi="Times New Roman"/>
+          <w:sz w:val="28"/>
+          <w:szCs w:val="28"/>
+        </w:rPr>
+      </w:pPr>
+      <w:r>
+        <w:rPr>
+          <w:rFonts w:ascii="Times New Roman" w:hAnsi="Times New Roman"/>
+          <w:sz w:val="28"/>
+          <w:szCs w:val="28"/>
+        </w:rPr>
+        <w:t>5. Предусмотреть возможность просмотра профилей других пользователей, их публикаций и друзей.</w:t>
+      </w:r>
+    </w:p>
+    <w:p>
+      <w:pPr>
+        <w:pStyle w:val="Style10"/>
+        <w:rPr>
+          <w:rFonts w:ascii="Times New Roman" w:hAnsi="Times New Roman"/>
+          <w:sz w:val="28"/>
+          <w:szCs w:val="28"/>
+        </w:rPr>
+      </w:pPr>
+      <w:r>
+        <w:rPr>
+          <w:rFonts w:ascii="Times New Roman" w:hAnsi="Times New Roman"/>
+          <w:sz w:val="28"/>
+          <w:szCs w:val="28"/>
+        </w:rPr>
+        <w:t>6. Предусмотреть возможность масштабирования приложения для обработки большого количества пользователей.</w:t>
+      </w:r>
+    </w:p>
+    <w:p>
+      <w:pPr>
+        <w:pStyle w:val="Style10"/>
+        <w:rPr>
+          <w:rFonts w:ascii="Times New Roman" w:hAnsi="Times New Roman"/>
+          <w:sz w:val="28"/>
+          <w:szCs w:val="28"/>
+        </w:rPr>
+      </w:pPr>
+      <w:r>
+        <w:rPr>
+          <w:rFonts w:ascii="Times New Roman" w:hAnsi="Times New Roman"/>
+          <w:sz w:val="28"/>
+          <w:szCs w:val="28"/>
+        </w:rPr>
+      </w:r>
+    </w:p>
+    <w:p>
+      <w:pPr>
+        <w:pStyle w:val="Style10"/>
         <w:rPr>
           <w:rFonts w:ascii="Times New Roman" w:hAnsi="Times New Roman"/>
           <w:b/>
@@ -120,205 +297,8 @@
           <w:sz w:val="28"/>
           <w:szCs w:val="28"/>
         </w:rPr>
-        <w:t>требования:</w:t>
-      </w:r>
-    </w:p>
-    <w:p>
-      <w:pPr>
-        <w:pStyle w:val="Style10"/>
-        <w:pBdr/>
-        <w:rPr>
-          <w:rFonts w:ascii="Times New Roman" w:hAnsi="Times New Roman"/>
-          <w:sz w:val="28"/>
-          <w:szCs w:val="28"/>
-        </w:rPr>
-      </w:pPr>
-      <w:r>
-        <w:rPr>
-          <w:rFonts w:ascii="Times New Roman" w:hAnsi="Times New Roman"/>
-          <w:sz w:val="28"/>
-          <w:szCs w:val="28"/>
-        </w:rPr>
-        <w:t>1. Разработать аутентификацию и авторизацию пользователей для безопасного доступа к личным данным.</w:t>
-      </w:r>
-    </w:p>
-    <w:p>
-      <w:pPr>
-        <w:pStyle w:val="Style10"/>
-        <w:pBdr/>
-        <w:rPr>
-          <w:rFonts w:ascii="Times New Roman" w:hAnsi="Times New Roman"/>
-          <w:sz w:val="28"/>
-          <w:szCs w:val="28"/>
-        </w:rPr>
-      </w:pPr>
-      <w:r>
-        <w:rPr>
-          <w:rFonts w:ascii="Times New Roman" w:hAnsi="Times New Roman"/>
-          <w:sz w:val="28"/>
-          <w:szCs w:val="28"/>
-        </w:rPr>
-        <w:t>2. Создать модели данных для хранения информации о пользователях (имя, фамилия, электронная почта, пароль), профилях пользователей (дата рождения, местоположение, интересы), друзьях, публикациях (текст, изображения, видео), комментариях к публикациям и лайках.</w:t>
-      </w:r>
-    </w:p>
-    <w:p>
-      <w:pPr>
-        <w:pStyle w:val="Style10"/>
-        <w:pBdr/>
-        <w:rPr>
-          <w:rFonts w:ascii="Times New Roman" w:hAnsi="Times New Roman"/>
-          <w:sz w:val="28"/>
-          <w:szCs w:val="28"/>
-        </w:rPr>
-      </w:pPr>
-      <w:r>
-        <w:rPr>
-          <w:rFonts w:ascii="Times New Roman" w:hAnsi="Times New Roman"/>
-          <w:sz w:val="28"/>
-          <w:szCs w:val="28"/>
-        </w:rPr>
-        <w:t>3. Использовать ORM для работы с базой данных SQLAlchemy, для удобного доступа к данным и проведения различных запросов.</w:t>
-      </w:r>
-    </w:p>
-    <w:p>
-      <w:pPr>
-        <w:pStyle w:val="Style10"/>
-        <w:pBdr/>
-        <w:rPr>
-          <w:rFonts w:ascii="Times New Roman" w:hAnsi="Times New Roman"/>
-          <w:sz w:val="28"/>
-          <w:szCs w:val="28"/>
-        </w:rPr>
-      </w:pPr>
-      <w:r>
-        <w:rPr>
-          <w:rFonts w:ascii="Times New Roman" w:hAnsi="Times New Roman"/>
-          <w:sz w:val="28"/>
-          <w:szCs w:val="28"/>
-        </w:rPr>
-        <w:t>4.</w:t>
-      </w:r>
-      <w:r>
-        <w:rPr>
-          <w:rFonts w:ascii="Times New Roman" w:hAnsi="Times New Roman"/>
-          <w:sz w:val="28"/>
-          <w:szCs w:val="28"/>
-          <w:lang w:val="ru-RU"/>
-        </w:rPr>
-        <w:t xml:space="preserve"> </w:t>
-      </w:r>
-      <w:r>
-        <w:rPr>
-          <w:rFonts w:ascii="Times New Roman" w:hAnsi="Times New Roman"/>
-          <w:sz w:val="28"/>
-          <w:szCs w:val="28"/>
-          <w:lang w:val="en-US"/>
-        </w:rPr>
-        <w:t>Р</w:t>
-      </w:r>
-      <w:r>
-        <w:rPr>
-          <w:rFonts w:ascii="Times New Roman" w:hAnsi="Times New Roman"/>
-          <w:sz w:val="28"/>
-          <w:szCs w:val="28"/>
-          <w:lang w:val="ru-RU"/>
-        </w:rPr>
-        <w:t>еализовать</w:t>
-      </w:r>
-      <w:r>
-        <w:rPr>
-          <w:rFonts w:ascii="Times New Roman" w:hAnsi="Times New Roman"/>
-          <w:sz w:val="28"/>
-          <w:szCs w:val="28"/>
-          <w:lang w:val="ru-RU"/>
-        </w:rPr>
-        <w:t xml:space="preserve"> </w:t>
-      </w:r>
-      <w:r>
-        <w:rPr>
-          <w:rFonts w:ascii="Times New Roman" w:hAnsi="Times New Roman"/>
-          <w:sz w:val="28"/>
-          <w:szCs w:val="28"/>
-        </w:rPr>
-        <w:t>основных функций социальной сети, таких как регистрация пользователей, вход в систему, создание и редактирование профилей, добавление публикаций, лайки и комментарии, поиск друзей, управление списком друзей.</w:t>
-      </w:r>
-    </w:p>
-    <w:p>
-      <w:pPr>
-        <w:pStyle w:val="Style10"/>
-        <w:pBdr/>
-        <w:rPr>
-          <w:rFonts w:ascii="Times New Roman" w:hAnsi="Times New Roman"/>
-          <w:sz w:val="28"/>
-          <w:szCs w:val="28"/>
-        </w:rPr>
-      </w:pPr>
-      <w:r>
-        <w:rPr>
-          <w:rFonts w:ascii="Times New Roman" w:hAnsi="Times New Roman"/>
-          <w:sz w:val="28"/>
-          <w:szCs w:val="28"/>
-        </w:rPr>
-        <w:t>5</w:t>
-      </w:r>
-      <w:r>
-        <w:rPr>
-          <w:rFonts w:ascii="Times New Roman" w:hAnsi="Times New Roman"/>
-          <w:sz w:val="28"/>
-          <w:szCs w:val="28"/>
-        </w:rPr>
-        <w:t>. Предусмотреть возможность просмотра профилей других пользователей, их публикаций и друзей.</w:t>
-      </w:r>
-    </w:p>
-    <w:p>
-      <w:pPr>
-        <w:pStyle w:val="Style10"/>
-        <w:pBdr/>
-        <w:rPr>
-          <w:rFonts w:ascii="Times New Roman" w:hAnsi="Times New Roman"/>
-          <w:sz w:val="28"/>
-          <w:szCs w:val="28"/>
-        </w:rPr>
-      </w:pPr>
-      <w:r>
-        <w:rPr>
-          <w:rFonts w:ascii="Times New Roman" w:hAnsi="Times New Roman"/>
-          <w:sz w:val="28"/>
-          <w:szCs w:val="28"/>
-        </w:rPr>
-        <w:t>6</w:t>
-      </w:r>
-      <w:r>
-        <w:rPr>
-          <w:rFonts w:ascii="Times New Roman" w:hAnsi="Times New Roman"/>
-          <w:sz w:val="28"/>
-          <w:szCs w:val="28"/>
-        </w:rPr>
-        <w:t>. Предусмотреть возможность масштабирования приложения для обработки большого количества пользователей.</w:t>
-      </w:r>
-    </w:p>
-    <w:p>
-      <w:pPr>
-        <w:pStyle w:val="Style10"/>
-        <w:pBdr/>
-        <w:rPr>
-          <w:rFonts w:ascii="Times New Roman" w:hAnsi="Times New Roman"/>
-          <w:sz w:val="28"/>
-          <w:szCs w:val="28"/>
-        </w:rPr>
-      </w:pPr>
-      <w:r>
-        <w:rPr>
-          <w:rFonts w:ascii="Times New Roman" w:hAnsi="Times New Roman"/>
-          <w:sz w:val="28"/>
-          <w:szCs w:val="28"/>
-        </w:rPr>
-      </w:r>
-    </w:p>
-    <w:p>
-      <w:pPr>
-        <w:pStyle w:val="Style10"/>
-        <w:pBdr/>
+      </w:pPr>
+      <w:r>
         <w:rPr>
           <w:rFonts w:ascii="Times New Roman" w:hAnsi="Times New Roman"/>
           <w:b/>
@@ -326,22 +306,12 @@
           <w:sz w:val="28"/>
           <w:szCs w:val="28"/>
         </w:rPr>
-      </w:pPr>
-      <w:r>
-        <w:rPr>
-          <w:rFonts w:ascii="Times New Roman" w:hAnsi="Times New Roman"/>
-          <w:b/>
-          <w:bCs/>
-          <w:sz w:val="28"/>
-          <w:szCs w:val="28"/>
-        </w:rPr>
         <w:t>Дополнительные требования:</w:t>
       </w:r>
     </w:p>
     <w:p>
       <w:pPr>
         <w:pStyle w:val="Style10"/>
-        <w:pBdr/>
         <w:rPr>
           <w:rFonts w:ascii="Times New Roman" w:hAnsi="Times New Roman"/>
           <w:sz w:val="28"/>
@@ -360,7 +330,6 @@
     <w:p>
       <w:pPr>
         <w:pStyle w:val="Style10"/>
-        <w:pBdr/>
         <w:rPr>
           <w:rFonts w:ascii="Times New Roman" w:hAnsi="Times New Roman"/>
           <w:sz w:val="28"/>
@@ -379,7 +348,6 @@
     <w:p>
       <w:pPr>
         <w:pStyle w:val="Style10"/>
-        <w:pBdr/>
         <w:rPr>
           <w:rFonts w:ascii="Times New Roman" w:hAnsi="Times New Roman"/>
           <w:sz w:val="28"/>
@@ -398,7 +366,6 @@
     <w:p>
       <w:pPr>
         <w:pStyle w:val="Style10"/>
-        <w:pBdr/>
         <w:rPr>
           <w:rFonts w:ascii="Times New Roman" w:hAnsi="Times New Roman"/>
           <w:sz w:val="28"/>
@@ -424,7 +391,11 @@
         </w:rPr>
       </w:pPr>
       <w:r>
-        <w:rPr/>
+        <w:rPr>
+          <w:rFonts w:eastAsia="Times New Roman" w:cs="Times New Roman" w:ascii="Times New Roman" w:hAnsi="Times New Roman"/>
+          <w:sz w:val="24"/>
+          <w:szCs w:val="24"/>
+        </w:rPr>
       </w:r>
     </w:p>
     <w:sectPr>
@@ -462,6 +433,7 @@
     <w:qFormat/>
     <w:pPr>
       <w:widowControl/>
+      <w:suppressAutoHyphens w:val="true"/>
       <w:bidi w:val="0"/>
       <w:spacing w:lineRule="auto" w:line="276" w:before="0" w:after="0"/>
       <w:jc w:val="left"/>
@@ -641,6 +613,7 @@
     <w:qFormat/>
     <w:pPr>
       <w:widowControl/>
+      <w:suppressAutoHyphens w:val="true"/>
       <w:bidi w:val="0"/>
       <w:spacing w:lineRule="auto" w:line="276" w:before="0" w:after="0"/>
       <w:jc w:val="left"/>

</xml_diff>